<commit_message>
Updated Tremblant paired data key
</commit_message>
<xml_diff>
--- a/emiliaagostinelli/Tremblant_Worksheet_Key.docx
+++ b/emiliaagostinelli/Tremblant_Worksheet_Key.docx
@@ -41,7 +41,25 @@
           <w:sz w:val="24"/>
           <w:szCs w:val="24"/>
         </w:rPr>
-        <w:t>In World Cup Giant Slalom (GS), there are two runs. Only the thirty fastest racers from the first run take a second run. If a racer is disqualified (DSQ) or did not finish (DNF) their first run, they do not take a second run. The order for the first run is determined by taking all racers and ordering them by their World Cup points, from highest to lowest. From that, the top 30 racers are put into three groups. The best seven racers are randomly assigning them a bib 1-7. The next eight best competitors are randomly assigned a bib 8-15. The next best 15 racers are randomly assigned a bib 16-30. The remaining racers go in descending order of points. For the second run, competitors race in reverse order of their results on the first run, so the 30th fastest racer on the first run goes 1st on the second run and so on. This data set includes data from only the top thirty finishers as any racers who placed higher than 30th do not take a second run.</w:t>
+        <w:t xml:space="preserve">In World Cup Giant Slalom (GS), there are two runs. Only the thirty fastest racers from the first run take a second run. If a racer is disqualified (DSQ) or did not finish (DNF) their first run, they do not take a second run. The order for the first run is determined by taking all racers and ordering them by their World Cup points, from highest to lowest. From that, the top 30 racers are put into three groups. The best seven </w:t>
+      </w:r>
+      <w:proofErr w:type="gramStart"/>
+      <w:r>
+        <w:rPr>
+          <w:rFonts w:ascii="Calibri" w:hAnsi="Calibri" w:cs="Calibri"/>
+          <w:sz w:val="24"/>
+          <w:szCs w:val="24"/>
+        </w:rPr>
+        <w:t>racers are</w:t>
+      </w:r>
+      <w:proofErr w:type="gramEnd"/>
+      <w:r>
+        <w:rPr>
+          <w:rFonts w:ascii="Calibri" w:hAnsi="Calibri" w:cs="Calibri"/>
+          <w:sz w:val="24"/>
+          <w:szCs w:val="24"/>
+        </w:rPr>
+        <w:t xml:space="preserve"> randomly assigning them a bib 1-7. The next eight best competitors are randomly assigned a bib 8-15. The next best 15 racers are randomly assigned a bib 16-30. The remaining racers go in descending order of points. For the second run, competitors race in reverse order of their results on the first run, so the 30th fastest racer on the first run goes 1st on the second run and so on. This data set includes data from only the top thirty finishers as any racers who placed higher than 30th do not take a second run.</w:t>
       </w:r>
     </w:p>
     <w:p>
@@ -168,7 +186,204 @@
           <w:sz w:val="24"/>
           <w:szCs w:val="24"/>
         </w:rPr>
+        <w:t>By hand:</w:t>
+      </w:r>
+    </w:p>
+    <w:p>
+      <w:pPr>
+        <w:rPr>
+          <w:rFonts w:ascii="Calibri" w:eastAsiaTheme="minorEastAsia" w:hAnsi="Calibri" w:cs="Calibri"/>
+          <w:color w:val="FF0000"/>
+          <w:sz w:val="24"/>
+          <w:szCs w:val="24"/>
+        </w:rPr>
+      </w:pPr>
+      <w:r>
+        <w:rPr>
+          <w:rFonts w:ascii="Calibri" w:hAnsi="Calibri" w:cs="Calibri"/>
+          <w:color w:val="FF0000"/>
+          <w:sz w:val="24"/>
+          <w:szCs w:val="24"/>
+        </w:rPr>
+        <w:t>ME = 2.052 x (</w:t>
+      </w:r>
+      <m:oMath>
+        <m:f>
+          <m:fPr>
+            <m:ctrlPr>
+              <w:rPr>
+                <w:rFonts w:ascii="Cambria Math" w:hAnsi="Cambria Math" w:cs="Calibri"/>
+                <w:i/>
+                <w:color w:val="FF0000"/>
+                <w:sz w:val="24"/>
+                <w:szCs w:val="24"/>
+              </w:rPr>
+            </m:ctrlPr>
+          </m:fPr>
+          <m:num>
+            <m:r>
+              <w:rPr>
+                <w:rFonts w:ascii="Cambria Math" w:hAnsi="Cambria Math" w:cs="Calibri"/>
+                <w:color w:val="FF0000"/>
+                <w:sz w:val="24"/>
+                <w:szCs w:val="24"/>
+              </w:rPr>
+              <m:t>.7064455</m:t>
+            </m:r>
+          </m:num>
+          <m:den>
+            <m:rad>
+              <m:radPr>
+                <m:degHide m:val="1"/>
+                <m:ctrlPr>
+                  <w:rPr>
+                    <w:rFonts w:ascii="Cambria Math" w:hAnsi="Cambria Math" w:cs="Calibri"/>
+                    <w:i/>
+                    <w:color w:val="FF0000"/>
+                    <w:sz w:val="24"/>
+                    <w:szCs w:val="24"/>
+                  </w:rPr>
+                </m:ctrlPr>
+              </m:radPr>
+              <m:deg/>
+              <m:e>
+                <m:r>
+                  <w:rPr>
+                    <w:rFonts w:ascii="Cambria Math" w:hAnsi="Cambria Math" w:cs="Calibri"/>
+                    <w:color w:val="FF0000"/>
+                    <w:sz w:val="24"/>
+                    <w:szCs w:val="24"/>
+                  </w:rPr>
+                  <m:t>27</m:t>
+                </m:r>
+              </m:e>
+            </m:rad>
+          </m:den>
+        </m:f>
+      </m:oMath>
+      <w:r>
+        <w:rPr>
+          <w:rFonts w:ascii="Calibri" w:eastAsiaTheme="minorEastAsia" w:hAnsi="Calibri" w:cs="Calibri"/>
+          <w:color w:val="FF0000"/>
+          <w:sz w:val="24"/>
+          <w:szCs w:val="24"/>
+        </w:rPr>
+        <w:t>) = .2789807</w:t>
+      </w:r>
+    </w:p>
+    <w:p>
+      <w:pPr>
+        <w:rPr>
+          <w:rFonts w:ascii="Calibri" w:eastAsiaTheme="minorEastAsia" w:hAnsi="Calibri" w:cs="Calibri"/>
+          <w:color w:val="FF0000"/>
+          <w:sz w:val="24"/>
+          <w:szCs w:val="24"/>
+        </w:rPr>
+      </w:pPr>
+      <w:r>
+        <w:rPr>
+          <w:rFonts w:ascii="Calibri" w:eastAsiaTheme="minorEastAsia" w:hAnsi="Calibri" w:cs="Calibri"/>
+          <w:color w:val="FF0000"/>
+          <w:sz w:val="24"/>
+          <w:szCs w:val="24"/>
+        </w:rPr>
+        <w:t>Upper bound: -0.9003704 + .2789807 = -0.621</w:t>
+      </w:r>
+    </w:p>
+    <w:p>
+      <w:pPr>
+        <w:rPr>
+          <w:rFonts w:ascii="Calibri" w:eastAsiaTheme="minorEastAsia" w:hAnsi="Calibri" w:cs="Calibri"/>
+          <w:color w:val="FF0000"/>
+          <w:sz w:val="24"/>
+          <w:szCs w:val="24"/>
+        </w:rPr>
+      </w:pPr>
+      <w:r>
+        <w:rPr>
+          <w:rFonts w:ascii="Calibri" w:eastAsiaTheme="minorEastAsia" w:hAnsi="Calibri" w:cs="Calibri"/>
+          <w:color w:val="FF0000"/>
+          <w:sz w:val="24"/>
+          <w:szCs w:val="24"/>
+        </w:rPr>
+        <w:t>Lower bound: -0.9003704 - .2789807 = -1.179</w:t>
+      </w:r>
+    </w:p>
+    <w:p>
+      <w:pPr>
+        <w:rPr>
+          <w:rFonts w:ascii="Calibri" w:hAnsi="Calibri" w:cs="Calibri"/>
+          <w:color w:val="FF0000"/>
+          <w:sz w:val="24"/>
+          <w:szCs w:val="24"/>
+        </w:rPr>
+      </w:pPr>
+    </w:p>
+    <w:p>
+      <w:pPr>
+        <w:rPr>
+          <w:rFonts w:ascii="Calibri" w:hAnsi="Calibri" w:cs="Calibri"/>
+          <w:color w:val="FF0000"/>
+          <w:sz w:val="24"/>
+          <w:szCs w:val="24"/>
+        </w:rPr>
+      </w:pPr>
+      <w:r>
+        <w:rPr>
+          <w:rFonts w:ascii="Calibri" w:hAnsi="Calibri" w:cs="Calibri"/>
+          <w:color w:val="FF0000"/>
+          <w:sz w:val="24"/>
+          <w:szCs w:val="24"/>
+        </w:rPr>
+        <w:t>With technology:</w:t>
+      </w:r>
+    </w:p>
+    <w:p>
+      <w:pPr>
+        <w:rPr>
+          <w:rFonts w:ascii="Calibri" w:hAnsi="Calibri" w:cs="Calibri"/>
+          <w:color w:val="FF0000"/>
+          <w:sz w:val="24"/>
+          <w:szCs w:val="24"/>
+        </w:rPr>
+      </w:pPr>
+      <w:r>
+        <w:rPr>
+          <w:rFonts w:ascii="Calibri" w:hAnsi="Calibri" w:cs="Calibri"/>
+          <w:color w:val="FF0000"/>
+          <w:sz w:val="24"/>
+          <w:szCs w:val="24"/>
+        </w:rPr>
         <w:t>95% CI: (-1.1798309, -0.6209098)</w:t>
+      </w:r>
+    </w:p>
+    <w:p>
+      <w:pPr>
+        <w:rPr>
+          <w:rFonts w:ascii="Calibri" w:hAnsi="Calibri" w:cs="Calibri"/>
+          <w:color w:val="FF0000"/>
+          <w:sz w:val="24"/>
+          <w:szCs w:val="24"/>
+        </w:rPr>
+      </w:pPr>
+    </w:p>
+    <w:p>
+      <w:pPr>
+        <w:rPr>
+          <w:rFonts w:ascii="Calibri" w:hAnsi="Calibri" w:cs="Calibri"/>
+          <w:color w:val="FF0000"/>
+          <w:sz w:val="24"/>
+          <w:szCs w:val="24"/>
+        </w:rPr>
+      </w:pPr>
+      <w:r>
+        <w:rPr>
+          <w:rFonts w:ascii="Calibri" w:hAnsi="Calibri" w:cs="Calibri"/>
+          <w:color w:val="FF0000"/>
+          <w:sz w:val="24"/>
+          <w:szCs w:val="24"/>
+        </w:rPr>
+        <w:t>Interpretation:</w:t>
       </w:r>
     </w:p>
     <w:p>
@@ -236,7 +451,26 @@
           <w:sz w:val="24"/>
           <w:szCs w:val="24"/>
         </w:rPr>
-        <w:t>Perform a test for difference in means. State hypotheses, test statistic, degrees of freedom, p-value, and an informative conclusion.</w:t>
+        <w:lastRenderedPageBreak/>
+        <w:t xml:space="preserve">Perform a test for difference in </w:t>
+      </w:r>
+      <w:proofErr w:type="gramStart"/>
+      <w:r>
+        <w:rPr>
+          <w:rFonts w:ascii="Calibri" w:hAnsi="Calibri" w:cs="Calibri"/>
+          <w:sz w:val="24"/>
+          <w:szCs w:val="24"/>
+        </w:rPr>
+        <w:t>means</w:t>
+      </w:r>
+      <w:proofErr w:type="gramEnd"/>
+      <w:r>
+        <w:rPr>
+          <w:rFonts w:ascii="Calibri" w:hAnsi="Calibri" w:cs="Calibri"/>
+          <w:sz w:val="24"/>
+          <w:szCs w:val="24"/>
+        </w:rPr>
+        <w:t>. State hypotheses, test statistic, degrees of freedom, p-value, and an informative conclusion.</w:t>
       </w:r>
     </w:p>
     <w:p>
@@ -570,14 +804,25 @@
           <w:szCs w:val="24"/>
         </w:rPr>
       </w:pPr>
-      <w:r>
-        <w:rPr>
-          <w:rFonts w:ascii="Calibri" w:hAnsi="Calibri" w:cs="Calibri"/>
-          <w:color w:val="FF0000"/>
-          <w:sz w:val="24"/>
-          <w:szCs w:val="24"/>
-        </w:rPr>
-        <w:t>df = 26</w:t>
+      <w:proofErr w:type="spellStart"/>
+      <w:r>
+        <w:rPr>
+          <w:rFonts w:ascii="Calibri" w:hAnsi="Calibri" w:cs="Calibri"/>
+          <w:color w:val="FF0000"/>
+          <w:sz w:val="24"/>
+          <w:szCs w:val="24"/>
+        </w:rPr>
+        <w:t>df</w:t>
+      </w:r>
+      <w:proofErr w:type="spellEnd"/>
+      <w:r>
+        <w:rPr>
+          <w:rFonts w:ascii="Calibri" w:hAnsi="Calibri" w:cs="Calibri"/>
+          <w:color w:val="FF0000"/>
+          <w:sz w:val="24"/>
+          <w:szCs w:val="24"/>
+        </w:rPr>
+        <w:t xml:space="preserve"> = 26</w:t>
       </w:r>
     </w:p>
     <w:p>
@@ -661,7 +906,6 @@
           <w:sz w:val="24"/>
           <w:szCs w:val="24"/>
         </w:rPr>
-        <w:lastRenderedPageBreak/>
         <w:t xml:space="preserve">Decision: Reject </w:t>
       </w:r>
       <m:oMath>

</xml_diff>